<commit_message>
Fix text in documentation.
</commit_message>
<xml_diff>
--- a/Site/Documentation/TheUncarriables_v2.0.docx
+++ b/Site/Documentation/TheUncarriables_v2.0.docx
@@ -1069,31 +1069,7 @@
                 <w:rStyle w:val="Hyperlink"/>
               </w:rPr>
               <w:tab/>
-              <w:t>descr</w:t>
-            </w:r>
-            <w:r>
-              <w:rPr>
-                <w:rStyle w:val="Hyperlink"/>
-              </w:rPr>
-              <w:t>i</w:t>
-            </w:r>
-            <w:r>
-              <w:rPr>
-                <w:rStyle w:val="Hyperlink"/>
-              </w:rPr>
-              <w:t>p</w:t>
-            </w:r>
-            <w:r>
-              <w:rPr>
-                <w:rStyle w:val="Hyperlink"/>
-              </w:rPr>
-              <w:t>t</w:t>
-            </w:r>
-            <w:r>
-              <w:rPr>
-                <w:rStyle w:val="Hyperlink"/>
-              </w:rPr>
-              <w:t>ion</w:t>
+              <w:t>description</w:t>
             </w:r>
             <w:r>
               <w:rPr>
@@ -7791,7 +7767,27 @@
           <w:szCs w:val="24"/>
           <w:lang w:val="en-GB"/>
         </w:rPr>
-        <w:t>, we would like to use SDL for the forms in the websites.</w:t>
+        <w:t>, we would like to use S</w:t>
+      </w:r>
+      <w:r>
+        <w:rPr>
+          <w:rFonts w:ascii="Poppins" w:hAnsi="Poppins" w:cs="Poppins"/>
+          <w:color w:val="404040" w:themeColor="text1" w:themeTint="BF"/>
+          <w:sz w:val="24"/>
+          <w:szCs w:val="24"/>
+          <w:lang w:val="en-GB"/>
+        </w:rPr>
+        <w:t>Q</w:t>
+      </w:r>
+      <w:r>
+        <w:rPr>
+          <w:rFonts w:ascii="Poppins" w:hAnsi="Poppins" w:cs="Poppins"/>
+          <w:color w:val="404040" w:themeColor="text1" w:themeTint="BF"/>
+          <w:sz w:val="24"/>
+          <w:szCs w:val="24"/>
+          <w:lang w:val="en-GB"/>
+        </w:rPr>
+        <w:t>L for the forms in the websites.</w:t>
       </w:r>
     </w:p>
     <w:sectPr>
@@ -7933,7 +7929,7 @@
 <w:numbering xmlns:wpc="http://schemas.microsoft.com/office/word/2010/wordprocessingCanvas" xmlns:cx="http://schemas.microsoft.com/office/drawing/2014/chartex" xmlns:cx1="http://schemas.microsoft.com/office/drawing/2015/9/8/chartex" xmlns:cx2="http://schemas.microsoft.com/office/drawing/2015/10/21/chartex" xmlns:cx3="http://schemas.microsoft.com/office/drawing/2016/5/9/chartex" xmlns:cx4="http://schemas.microsoft.com/office/drawing/2016/5/10/chartex" xmlns:cx5="http://schemas.microsoft.com/office/drawing/2016/5/11/chartex" xmlns:cx6="http://schemas.microsoft.com/office/drawing/2016/5/12/chartex" xmlns:cx7="http://schemas.microsoft.com/office/drawing/2016/5/13/chartex" xmlns:cx8="http://schemas.microsoft.com/office/drawing/2016/5/14/chartex" xmlns:mc="http://schemas.openxmlformats.org/markup-compatibility/2006" xmlns:aink="http://schemas.microsoft.com/office/drawing/2016/ink" xmlns:am3d="http://schemas.microsoft.com/office/drawing/2017/model3d" xmlns:o="urn:schemas-microsoft-com:office:office" xmlns:r="http://schemas.openxmlformats.org/officeDocument/2006/relationships" xmlns:m="http://schemas.openxmlformats.org/officeDocument/2006/math" xmlns:v="urn:schemas-microsoft-com:vml" xmlns:wp14="http://schemas.microsoft.com/office/word/2010/wordprocessingDrawing" xmlns:wp="http://schemas.openxmlformats.org/drawingml/2006/wordprocessingDrawing" xmlns:w10="urn:schemas-microsoft-com:office:word" xmlns:w="http://schemas.openxmlformats.org/wordprocessingml/2006/main" xmlns:w14="http://schemas.microsoft.com/office/word/2010/wordml" xmlns:w15="http://schemas.microsoft.com/office/word/2012/wordml" xmlns:w16cex="http://schemas.microsoft.com/office/word/2018/wordml/cex" xmlns:w16cid="http://schemas.microsoft.com/office/word/2016/wordml/cid" xmlns:w16="http://schemas.microsoft.com/office/word/2018/wordml" xmlns:w16sdtdh="http://schemas.microsoft.com/office/word/2020/wordml/sdtdatahash" xmlns:w16se="http://schemas.microsoft.com/office/word/2015/wordml/symex" xmlns:wpg="http://schemas.microsoft.com/office/word/2010/wordprocessingGroup" xmlns:wpi="http://schemas.microsoft.com/office/word/2010/wordprocessingInk" xmlns:wne="http://schemas.microsoft.com/office/word/2006/wordml" xmlns:wps="http://schemas.microsoft.com/office/word/2010/wordprocessingShape" mc:Ignorable="w14 w15 w16se w16cid w16 w16cex w16sdtdh wp14">
   <w:numPicBullet w:numPicBulletId="0">
     <w:pict>
-      <v:shapetype w14:anchorId="36F0EC48" id="_x0000_t75" coordsize="21600,21600" o:spt="75" o:preferrelative="t" path="m@4@5l@4@11@9@11@9@5xe" filled="f" stroked="f">
+      <v:shapetype id="_x0000_t75" coordsize="21600,21600" o:spt="75" o:preferrelative="t" path="m@4@5l@4@11@9@11@9@5xe" filled="f" stroked="f">
         <v:stroke joinstyle="miter"/>
         <v:formulas>
           <v:f eqn="if lineDrawn pixelLineWidth 0"/>
@@ -7952,7 +7948,7 @@
         <v:path o:extrusionok="f" gradientshapeok="t" o:connecttype="rect"/>
         <o:lock v:ext="edit" aspectratio="t"/>
       </v:shapetype>
-      <v:shape id="_x0000_i1076" type="#_x0000_t75" style="width:150.1pt;height:150.1pt" o:bullet="t">
+      <v:shape id="_x0000_i1038" type="#_x0000_t75" style="width:150pt;height:150pt" o:bullet="t">
         <v:imagedata r:id="rId1" o:title="logo"/>
       </v:shape>
     </w:pict>
@@ -9331,6 +9327,7 @@
   <w:style w:type="character" w:default="1" w:styleId="DefaultParagraphFont">
     <w:name w:val="Default Paragraph Font"/>
     <w:uiPriority w:val="1"/>
+    <w:semiHidden/>
     <w:unhideWhenUsed/>
   </w:style>
   <w:style w:type="table" w:default="1" w:styleId="TableNormal">
@@ -10347,6 +10344,7 @@
     <w:rsid w:val="002E7FC6"/>
     <w:rsid w:val="00320D3A"/>
     <w:rsid w:val="00373436"/>
+    <w:rsid w:val="005713A4"/>
     <w:rsid w:val="006558C6"/>
     <w:rsid w:val="006D194F"/>
     <w:rsid w:val="00757CB9"/>

</xml_diff>